<commit_message>
Improvements for reading textboxes
Add correct lookup for textbox
</commit_message>
<xml_diff>
--- a/tests/fixtures/textbox.docx
+++ b/tests/fixtures/textbox.docx
@@ -1,6 +1,6 @@
 
 <file path=word/document.xml><?xml version="1.0" encoding="utf-8"?>
-<w:document xmlns:wpc="http://schemas.microsoft.com/office/word/2010/wordprocessingCanvas" xmlns:cx="http://schemas.microsoft.com/office/drawing/2014/chartex" xmlns:cx1="http://schemas.microsoft.com/office/drawing/2015/9/8/chartex" xmlns:cx2="http://schemas.microsoft.com/office/drawing/2015/10/21/chartex" xmlns:cx3="http://schemas.microsoft.com/office/drawing/2016/5/9/chartex" xmlns:cx4="http://schemas.microsoft.com/office/drawing/2016/5/10/chartex" xmlns:cx5="http://schemas.microsoft.com/office/drawing/2016/5/11/chartex" xmlns:cx6="http://schemas.microsoft.com/office/drawing/2016/5/12/chartex" xmlns:cx7="http://schemas.microsoft.com/office/drawing/2016/5/13/chartex" xmlns:cx8="http://schemas.microsoft.com/office/drawing/2016/5/14/chartex" xmlns:mc="http://schemas.openxmlformats.org/markup-compatibility/2006" xmlns:aink="http://schemas.microsoft.com/office/drawing/2016/ink" xmlns:am3d="http://schemas.microsoft.com/office/drawing/2017/model3d" xmlns:o="urn:schemas-microsoft-com:office:office" xmlns:r="http://schemas.openxmlformats.org/officeDocument/2006/relationships" xmlns:m="http://schemas.openxmlformats.org/officeDocument/2006/math" xmlns:v="urn:schemas-microsoft-com:vml" xmlns:wp14="http://schemas.microsoft.com/office/word/2010/wordprocessingDrawing" xmlns:wp="http://schemas.openxmlformats.org/drawingml/2006/wordprocessingDrawing" xmlns:w10="urn:schemas-microsoft-com:office:word" xmlns:w="http://schemas.openxmlformats.org/wordprocessingml/2006/main" xmlns:w14="http://schemas.microsoft.com/office/word/2010/wordml" xmlns:w15="http://schemas.microsoft.com/office/word/2012/wordml" xmlns:w16cid="http://schemas.microsoft.com/office/word/2016/wordml/cid" xmlns:w16se="http://schemas.microsoft.com/office/word/2015/wordml/symex" xmlns:wpg="http://schemas.microsoft.com/office/word/2010/wordprocessingGroup" xmlns:wpi="http://schemas.microsoft.com/office/word/2010/wordprocessingInk" xmlns:wne="http://schemas.microsoft.com/office/word/2006/wordml" xmlns:wps="http://schemas.microsoft.com/office/word/2010/wordprocessingShape" mc:Ignorable="w14 w15 w16se w16cid wp14">
+<w:document xmlns:wpc="http://schemas.microsoft.com/office/word/2010/wordprocessingCanvas" xmlns:cx="http://schemas.microsoft.com/office/drawing/2014/chartex" xmlns:cx1="http://schemas.microsoft.com/office/drawing/2015/9/8/chartex" xmlns:cx2="http://schemas.microsoft.com/office/drawing/2015/10/21/chartex" xmlns:cx3="http://schemas.microsoft.com/office/drawing/2016/5/9/chartex" xmlns:cx4="http://schemas.microsoft.com/office/drawing/2016/5/10/chartex" xmlns:cx5="http://schemas.microsoft.com/office/drawing/2016/5/11/chartex" xmlns:cx6="http://schemas.microsoft.com/office/drawing/2016/5/12/chartex" xmlns:cx7="http://schemas.microsoft.com/office/drawing/2016/5/13/chartex" xmlns:cx8="http://schemas.microsoft.com/office/drawing/2016/5/14/chartex" xmlns:mc="http://schemas.openxmlformats.org/markup-compatibility/2006" xmlns:aink="http://schemas.microsoft.com/office/drawing/2016/ink" xmlns:am3d="http://schemas.microsoft.com/office/drawing/2017/model3d" xmlns:o="urn:schemas-microsoft-com:office:office" xmlns:r="http://schemas.openxmlformats.org/officeDocument/2006/relationships" xmlns:m="http://schemas.openxmlformats.org/officeDocument/2006/math" xmlns:v="urn:schemas-microsoft-com:vml" xmlns:wp14="http://schemas.microsoft.com/office/word/2010/wordprocessingDrawing" xmlns:wp="http://schemas.openxmlformats.org/drawingml/2006/wordprocessingDrawing" xmlns:w10="urn:schemas-microsoft-com:office:word" xmlns:w="http://schemas.openxmlformats.org/wordprocessingml/2006/main" xmlns:w14="http://schemas.microsoft.com/office/word/2010/wordml" xmlns:w15="http://schemas.microsoft.com/office/word/2012/wordml" xmlns:w16cex="http://schemas.microsoft.com/office/word/2018/wordml/cex" xmlns:w16cid="http://schemas.microsoft.com/office/word/2016/wordml/cid" xmlns:w16="http://schemas.microsoft.com/office/word/2018/wordml" xmlns:w16se="http://schemas.microsoft.com/office/word/2015/wordml/symex" xmlns:wpg="http://schemas.microsoft.com/office/word/2010/wordprocessingGroup" xmlns:wpi="http://schemas.microsoft.com/office/word/2010/wordprocessingInk" xmlns:wne="http://schemas.microsoft.com/office/word/2006/wordml" xmlns:wps="http://schemas.microsoft.com/office/word/2010/wordprocessingShape" mc:Ignorable="w14 w15 w16se w16cid w16 w16cex wp14">
   <w:body>
     <w:p>
       <w:pPr>
@@ -8,8 +8,6 @@
           <w:lang w:val="nl-NL"/>
         </w:rPr>
       </w:pPr>
-      <w:bookmarkStart w:id="0" w:name="_GoBack"/>
-      <w:bookmarkEnd w:id="0"/>
       <w:r>
         <w:rPr>
           <w:noProof/>
@@ -18,7 +16,7 @@
         <mc:AlternateContent>
           <mc:Choice Requires="wps">
             <w:drawing>
-              <wp:anchor distT="0" distB="0" distL="114300" distR="114300" simplePos="0" relativeHeight="251659264" behindDoc="0" locked="0" layoutInCell="1" allowOverlap="1">
+              <wp:anchor distT="0" distB="0" distL="114300" distR="114300" simplePos="0" relativeHeight="251659264" behindDoc="0" locked="0" layoutInCell="1" allowOverlap="1" wp14:anchorId="64477908" wp14:editId="152C2494">
                 <wp:simplePos x="0" y="0"/>
                 <wp:positionH relativeFrom="column">
                   <wp:posOffset>-7620</wp:posOffset>
@@ -27,7 +25,7 @@
                   <wp:posOffset>-22860</wp:posOffset>
                 </wp:positionV>
                 <wp:extent cx="3931920" cy="1859280"/>
-                <wp:effectExtent l="0" t="0" r="17780" b="7620"/>
+                <wp:effectExtent l="50800" t="50800" r="119380" b="109220"/>
                 <wp:wrapNone/>
                 <wp:docPr id="1" name="Text Box 1"/>
                 <wp:cNvGraphicFramePr/>
@@ -46,16 +44,24 @@
                         <a:solidFill>
                           <a:schemeClr val="lt1"/>
                         </a:solidFill>
-                        <a:ln w="6350">
+                        <a:ln w="44450">
                           <a:solidFill>
-                            <a:prstClr val="black"/>
+                            <a:schemeClr val="accent1"/>
                           </a:solidFill>
                         </a:ln>
+                        <a:effectLst>
+                          <a:outerShdw blurRad="50800" dist="38100" dir="2700000" algn="tl" rotWithShape="0">
+                            <a:prstClr val="black">
+                              <a:alpha val="40000"/>
+                            </a:prstClr>
+                          </a:outerShdw>
+                        </a:effectLst>
                       </wps:spPr>
                       <wps:txbx>
                         <w:txbxContent>
                           <w:p>
                             <w:pPr>
+                              <w:shd w:val="clear" w:color="auto" w:fill="D9D9D9" w:themeFill="background1" w:themeFillShade="D9"/>
                               <w:rPr>
                                 <w:lang w:val="nl-NL"/>
                               </w:rPr>
@@ -105,15 +111,17 @@
           </mc:Choice>
           <mc:Fallback>
             <w:pict>
-              <v:shapetype id="_x0000_t202" coordsize="21600,21600" o:spt="202" path="m,l,21600r21600,l21600,xe">
+              <v:shapetype w14:anchorId="64477908" id="_x0000_t202" coordsize="21600,21600" o:spt="202" path="m,l,21600r21600,l21600,xe">
                 <v:stroke joinstyle="miter"/>
                 <v:path gradientshapeok="t" o:connecttype="rect"/>
               </v:shapetype>
-              <v:shape id="Text Box 1" o:spid="_x0000_s1026" type="#_x0000_t202" style="position:absolute;margin-left:-.6pt;margin-top:-1.8pt;width:309.6pt;height:146.4pt;z-index:251659264;visibility:visible;mso-wrap-style:square;mso-wrap-distance-left:9pt;mso-wrap-distance-top:0;mso-wrap-distance-right:9pt;mso-wrap-distance-bottom:0;mso-position-horizontal:absolute;mso-position-horizontal-relative:text;mso-position-vertical:absolute;mso-position-vertical-relative:text;v-text-anchor:top" o:gfxdata="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" fillcolor="white [3201]" strokeweight=".5pt">
+              <v:shape id="Text Box 1" o:spid="_x0000_s1026" type="#_x0000_t202" style="position:absolute;margin-left:-.6pt;margin-top:-1.8pt;width:309.6pt;height:146.4pt;z-index:251659264;visibility:visible;mso-wrap-style:square;mso-wrap-distance-left:9pt;mso-wrap-distance-top:0;mso-wrap-distance-right:9pt;mso-wrap-distance-bottom:0;mso-position-horizontal:absolute;mso-position-horizontal-relative:text;mso-position-vertical:absolute;mso-position-vertical-relative:text;v-text-anchor:top" o:gfxdata="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" fillcolor="white [3201]" strokecolor="#4472c4 [3204]" strokeweight="3.5pt">
+                <v:shadow on="t" color="black" opacity="26214f" origin="-.5,-.5" offset=".74836mm,.74836mm"/>
                 <v:textbox>
                   <w:txbxContent>
                     <w:p>
                       <w:pPr>
+                        <w:shd w:val="clear" w:color="auto" w:fill="D9D9D9" w:themeFill="background1" w:themeFillShade="D9"/>
                         <w:rPr>
                           <w:lang w:val="nl-NL"/>
                         </w:rPr>
@@ -166,7 +174,7 @@
 </file>
 
 <file path=word/styles.xml><?xml version="1.0" encoding="utf-8"?>
-<w:styles xmlns:mc="http://schemas.openxmlformats.org/markup-compatibility/2006" xmlns:r="http://schemas.openxmlformats.org/officeDocument/2006/relationships" xmlns:w="http://schemas.openxmlformats.org/wordprocessingml/2006/main" xmlns:w14="http://schemas.microsoft.com/office/word/2010/wordml" xmlns:w15="http://schemas.microsoft.com/office/word/2012/wordml" xmlns:w16cid="http://schemas.microsoft.com/office/word/2016/wordml/cid" xmlns:w16se="http://schemas.microsoft.com/office/word/2015/wordml/symex" mc:Ignorable="w14 w15 w16se w16cid">
+<w:styles xmlns:mc="http://schemas.openxmlformats.org/markup-compatibility/2006" xmlns:r="http://schemas.openxmlformats.org/officeDocument/2006/relationships" xmlns:w="http://schemas.openxmlformats.org/wordprocessingml/2006/main" xmlns:w14="http://schemas.microsoft.com/office/word/2010/wordml" xmlns:w15="http://schemas.microsoft.com/office/word/2012/wordml" xmlns:w16cex="http://schemas.microsoft.com/office/word/2018/wordml/cex" xmlns:w16cid="http://schemas.microsoft.com/office/word/2016/wordml/cid" xmlns:w16="http://schemas.microsoft.com/office/word/2018/wordml" xmlns:w16se="http://schemas.microsoft.com/office/word/2015/wordml/symex" mc:Ignorable="w14 w15 w16se w16cid w16 w16cex">
   <w:docDefaults>
     <w:rPrDefault>
       <w:rPr>
@@ -284,6 +292,7 @@
     <w:lsdException w:name="HTML Sample" w:semiHidden="1" w:unhideWhenUsed="1"/>
     <w:lsdException w:name="HTML Typewriter" w:semiHidden="1" w:unhideWhenUsed="1"/>
     <w:lsdException w:name="HTML Variable" w:semiHidden="1" w:unhideWhenUsed="1"/>
+    <w:lsdException w:name="Normal Table" w:semiHidden="1" w:unhideWhenUsed="1"/>
     <w:lsdException w:name="annotation subject" w:semiHidden="1" w:unhideWhenUsed="1"/>
     <w:lsdException w:name="No List" w:semiHidden="1" w:unhideWhenUsed="1"/>
     <w:lsdException w:name="Outline List 1" w:semiHidden="1" w:unhideWhenUsed="1"/>
@@ -330,8 +339,10 @@
     <w:lsdException w:name="Table Subtle 2" w:semiHidden="1" w:unhideWhenUsed="1"/>
     <w:lsdException w:name="Table Web 1" w:semiHidden="1" w:unhideWhenUsed="1"/>
     <w:lsdException w:name="Table Web 2" w:semiHidden="1" w:unhideWhenUsed="1"/>
+    <w:lsdException w:name="Table Web 3" w:semiHidden="1" w:unhideWhenUsed="1"/>
     <w:lsdException w:name="Balloon Text" w:semiHidden="1" w:unhideWhenUsed="1"/>
     <w:lsdException w:name="Table Grid" w:uiPriority="39"/>
+    <w:lsdException w:name="Table Theme" w:semiHidden="1" w:unhideWhenUsed="1"/>
     <w:lsdException w:name="Placeholder Text" w:semiHidden="1"/>
     <w:lsdException w:name="No Spacing" w:uiPriority="1" w:qFormat="1"/>
     <w:lsdException w:name="Light Shading" w:uiPriority="60"/>

</xml_diff>

<commit_message>
Improvements for reading textboxes (#16)
* Improvements for reading textboxes

Add correct lookup for textbox

* xRefactoring
</commit_message>
<xml_diff>
--- a/tests/fixtures/textbox.docx
+++ b/tests/fixtures/textbox.docx
@@ -1,6 +1,6 @@
 
 <file path=word/document.xml><?xml version="1.0" encoding="utf-8"?>
-<w:document xmlns:wpc="http://schemas.microsoft.com/office/word/2010/wordprocessingCanvas" xmlns:cx="http://schemas.microsoft.com/office/drawing/2014/chartex" xmlns:cx1="http://schemas.microsoft.com/office/drawing/2015/9/8/chartex" xmlns:cx2="http://schemas.microsoft.com/office/drawing/2015/10/21/chartex" xmlns:cx3="http://schemas.microsoft.com/office/drawing/2016/5/9/chartex" xmlns:cx4="http://schemas.microsoft.com/office/drawing/2016/5/10/chartex" xmlns:cx5="http://schemas.microsoft.com/office/drawing/2016/5/11/chartex" xmlns:cx6="http://schemas.microsoft.com/office/drawing/2016/5/12/chartex" xmlns:cx7="http://schemas.microsoft.com/office/drawing/2016/5/13/chartex" xmlns:cx8="http://schemas.microsoft.com/office/drawing/2016/5/14/chartex" xmlns:mc="http://schemas.openxmlformats.org/markup-compatibility/2006" xmlns:aink="http://schemas.microsoft.com/office/drawing/2016/ink" xmlns:am3d="http://schemas.microsoft.com/office/drawing/2017/model3d" xmlns:o="urn:schemas-microsoft-com:office:office" xmlns:r="http://schemas.openxmlformats.org/officeDocument/2006/relationships" xmlns:m="http://schemas.openxmlformats.org/officeDocument/2006/math" xmlns:v="urn:schemas-microsoft-com:vml" xmlns:wp14="http://schemas.microsoft.com/office/word/2010/wordprocessingDrawing" xmlns:wp="http://schemas.openxmlformats.org/drawingml/2006/wordprocessingDrawing" xmlns:w10="urn:schemas-microsoft-com:office:word" xmlns:w="http://schemas.openxmlformats.org/wordprocessingml/2006/main" xmlns:w14="http://schemas.microsoft.com/office/word/2010/wordml" xmlns:w15="http://schemas.microsoft.com/office/word/2012/wordml" xmlns:w16cid="http://schemas.microsoft.com/office/word/2016/wordml/cid" xmlns:w16se="http://schemas.microsoft.com/office/word/2015/wordml/symex" xmlns:wpg="http://schemas.microsoft.com/office/word/2010/wordprocessingGroup" xmlns:wpi="http://schemas.microsoft.com/office/word/2010/wordprocessingInk" xmlns:wne="http://schemas.microsoft.com/office/word/2006/wordml" xmlns:wps="http://schemas.microsoft.com/office/word/2010/wordprocessingShape" mc:Ignorable="w14 w15 w16se w16cid wp14">
+<w:document xmlns:wpc="http://schemas.microsoft.com/office/word/2010/wordprocessingCanvas" xmlns:cx="http://schemas.microsoft.com/office/drawing/2014/chartex" xmlns:cx1="http://schemas.microsoft.com/office/drawing/2015/9/8/chartex" xmlns:cx2="http://schemas.microsoft.com/office/drawing/2015/10/21/chartex" xmlns:cx3="http://schemas.microsoft.com/office/drawing/2016/5/9/chartex" xmlns:cx4="http://schemas.microsoft.com/office/drawing/2016/5/10/chartex" xmlns:cx5="http://schemas.microsoft.com/office/drawing/2016/5/11/chartex" xmlns:cx6="http://schemas.microsoft.com/office/drawing/2016/5/12/chartex" xmlns:cx7="http://schemas.microsoft.com/office/drawing/2016/5/13/chartex" xmlns:cx8="http://schemas.microsoft.com/office/drawing/2016/5/14/chartex" xmlns:mc="http://schemas.openxmlformats.org/markup-compatibility/2006" xmlns:aink="http://schemas.microsoft.com/office/drawing/2016/ink" xmlns:am3d="http://schemas.microsoft.com/office/drawing/2017/model3d" xmlns:o="urn:schemas-microsoft-com:office:office" xmlns:r="http://schemas.openxmlformats.org/officeDocument/2006/relationships" xmlns:m="http://schemas.openxmlformats.org/officeDocument/2006/math" xmlns:v="urn:schemas-microsoft-com:vml" xmlns:wp14="http://schemas.microsoft.com/office/word/2010/wordprocessingDrawing" xmlns:wp="http://schemas.openxmlformats.org/drawingml/2006/wordprocessingDrawing" xmlns:w10="urn:schemas-microsoft-com:office:word" xmlns:w="http://schemas.openxmlformats.org/wordprocessingml/2006/main" xmlns:w14="http://schemas.microsoft.com/office/word/2010/wordml" xmlns:w15="http://schemas.microsoft.com/office/word/2012/wordml" xmlns:w16cex="http://schemas.microsoft.com/office/word/2018/wordml/cex" xmlns:w16cid="http://schemas.microsoft.com/office/word/2016/wordml/cid" xmlns:w16="http://schemas.microsoft.com/office/word/2018/wordml" xmlns:w16se="http://schemas.microsoft.com/office/word/2015/wordml/symex" xmlns:wpg="http://schemas.microsoft.com/office/word/2010/wordprocessingGroup" xmlns:wpi="http://schemas.microsoft.com/office/word/2010/wordprocessingInk" xmlns:wne="http://schemas.microsoft.com/office/word/2006/wordml" xmlns:wps="http://schemas.microsoft.com/office/word/2010/wordprocessingShape" mc:Ignorable="w14 w15 w16se w16cid w16 w16cex wp14">
   <w:body>
     <w:p>
       <w:pPr>
@@ -8,8 +8,6 @@
           <w:lang w:val="nl-NL"/>
         </w:rPr>
       </w:pPr>
-      <w:bookmarkStart w:id="0" w:name="_GoBack"/>
-      <w:bookmarkEnd w:id="0"/>
       <w:r>
         <w:rPr>
           <w:noProof/>
@@ -18,7 +16,7 @@
         <mc:AlternateContent>
           <mc:Choice Requires="wps">
             <w:drawing>
-              <wp:anchor distT="0" distB="0" distL="114300" distR="114300" simplePos="0" relativeHeight="251659264" behindDoc="0" locked="0" layoutInCell="1" allowOverlap="1">
+              <wp:anchor distT="0" distB="0" distL="114300" distR="114300" simplePos="0" relativeHeight="251659264" behindDoc="0" locked="0" layoutInCell="1" allowOverlap="1" wp14:anchorId="64477908" wp14:editId="152C2494">
                 <wp:simplePos x="0" y="0"/>
                 <wp:positionH relativeFrom="column">
                   <wp:posOffset>-7620</wp:posOffset>
@@ -27,7 +25,7 @@
                   <wp:posOffset>-22860</wp:posOffset>
                 </wp:positionV>
                 <wp:extent cx="3931920" cy="1859280"/>
-                <wp:effectExtent l="0" t="0" r="17780" b="7620"/>
+                <wp:effectExtent l="50800" t="50800" r="119380" b="109220"/>
                 <wp:wrapNone/>
                 <wp:docPr id="1" name="Text Box 1"/>
                 <wp:cNvGraphicFramePr/>
@@ -46,16 +44,24 @@
                         <a:solidFill>
                           <a:schemeClr val="lt1"/>
                         </a:solidFill>
-                        <a:ln w="6350">
+                        <a:ln w="44450">
                           <a:solidFill>
-                            <a:prstClr val="black"/>
+                            <a:schemeClr val="accent1"/>
                           </a:solidFill>
                         </a:ln>
+                        <a:effectLst>
+                          <a:outerShdw blurRad="50800" dist="38100" dir="2700000" algn="tl" rotWithShape="0">
+                            <a:prstClr val="black">
+                              <a:alpha val="40000"/>
+                            </a:prstClr>
+                          </a:outerShdw>
+                        </a:effectLst>
                       </wps:spPr>
                       <wps:txbx>
                         <w:txbxContent>
                           <w:p>
                             <w:pPr>
+                              <w:shd w:val="clear" w:color="auto" w:fill="D9D9D9" w:themeFill="background1" w:themeFillShade="D9"/>
                               <w:rPr>
                                 <w:lang w:val="nl-NL"/>
                               </w:rPr>
@@ -105,15 +111,17 @@
           </mc:Choice>
           <mc:Fallback>
             <w:pict>
-              <v:shapetype id="_x0000_t202" coordsize="21600,21600" o:spt="202" path="m,l,21600r21600,l21600,xe">
+              <v:shapetype w14:anchorId="64477908" id="_x0000_t202" coordsize="21600,21600" o:spt="202" path="m,l,21600r21600,l21600,xe">
                 <v:stroke joinstyle="miter"/>
                 <v:path gradientshapeok="t" o:connecttype="rect"/>
               </v:shapetype>
-              <v:shape id="Text Box 1" o:spid="_x0000_s1026" type="#_x0000_t202" style="position:absolute;margin-left:-.6pt;margin-top:-1.8pt;width:309.6pt;height:146.4pt;z-index:251659264;visibility:visible;mso-wrap-style:square;mso-wrap-distance-left:9pt;mso-wrap-distance-top:0;mso-wrap-distance-right:9pt;mso-wrap-distance-bottom:0;mso-position-horizontal:absolute;mso-position-horizontal-relative:text;mso-position-vertical:absolute;mso-position-vertical-relative:text;v-text-anchor:top" o:gfxdata="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" fillcolor="white [3201]" strokeweight=".5pt">
+              <v:shape id="Text Box 1" o:spid="_x0000_s1026" type="#_x0000_t202" style="position:absolute;margin-left:-.6pt;margin-top:-1.8pt;width:309.6pt;height:146.4pt;z-index:251659264;visibility:visible;mso-wrap-style:square;mso-wrap-distance-left:9pt;mso-wrap-distance-top:0;mso-wrap-distance-right:9pt;mso-wrap-distance-bottom:0;mso-position-horizontal:absolute;mso-position-horizontal-relative:text;mso-position-vertical:absolute;mso-position-vertical-relative:text;v-text-anchor:top" o:gfxdata="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" fillcolor="white [3201]" strokecolor="#4472c4 [3204]" strokeweight="3.5pt">
+                <v:shadow on="t" color="black" opacity="26214f" origin="-.5,-.5" offset=".74836mm,.74836mm"/>
                 <v:textbox>
                   <w:txbxContent>
                     <w:p>
                       <w:pPr>
+                        <w:shd w:val="clear" w:color="auto" w:fill="D9D9D9" w:themeFill="background1" w:themeFillShade="D9"/>
                         <w:rPr>
                           <w:lang w:val="nl-NL"/>
                         </w:rPr>
@@ -166,7 +174,7 @@
 </file>
 
 <file path=word/styles.xml><?xml version="1.0" encoding="utf-8"?>
-<w:styles xmlns:mc="http://schemas.openxmlformats.org/markup-compatibility/2006" xmlns:r="http://schemas.openxmlformats.org/officeDocument/2006/relationships" xmlns:w="http://schemas.openxmlformats.org/wordprocessingml/2006/main" xmlns:w14="http://schemas.microsoft.com/office/word/2010/wordml" xmlns:w15="http://schemas.microsoft.com/office/word/2012/wordml" xmlns:w16cid="http://schemas.microsoft.com/office/word/2016/wordml/cid" xmlns:w16se="http://schemas.microsoft.com/office/word/2015/wordml/symex" mc:Ignorable="w14 w15 w16se w16cid">
+<w:styles xmlns:mc="http://schemas.openxmlformats.org/markup-compatibility/2006" xmlns:r="http://schemas.openxmlformats.org/officeDocument/2006/relationships" xmlns:w="http://schemas.openxmlformats.org/wordprocessingml/2006/main" xmlns:w14="http://schemas.microsoft.com/office/word/2010/wordml" xmlns:w15="http://schemas.microsoft.com/office/word/2012/wordml" xmlns:w16cex="http://schemas.microsoft.com/office/word/2018/wordml/cex" xmlns:w16cid="http://schemas.microsoft.com/office/word/2016/wordml/cid" xmlns:w16="http://schemas.microsoft.com/office/word/2018/wordml" xmlns:w16se="http://schemas.microsoft.com/office/word/2015/wordml/symex" mc:Ignorable="w14 w15 w16se w16cid w16 w16cex">
   <w:docDefaults>
     <w:rPrDefault>
       <w:rPr>
@@ -284,6 +292,7 @@
     <w:lsdException w:name="HTML Sample" w:semiHidden="1" w:unhideWhenUsed="1"/>
     <w:lsdException w:name="HTML Typewriter" w:semiHidden="1" w:unhideWhenUsed="1"/>
     <w:lsdException w:name="HTML Variable" w:semiHidden="1" w:unhideWhenUsed="1"/>
+    <w:lsdException w:name="Normal Table" w:semiHidden="1" w:unhideWhenUsed="1"/>
     <w:lsdException w:name="annotation subject" w:semiHidden="1" w:unhideWhenUsed="1"/>
     <w:lsdException w:name="No List" w:semiHidden="1" w:unhideWhenUsed="1"/>
     <w:lsdException w:name="Outline List 1" w:semiHidden="1" w:unhideWhenUsed="1"/>
@@ -330,8 +339,10 @@
     <w:lsdException w:name="Table Subtle 2" w:semiHidden="1" w:unhideWhenUsed="1"/>
     <w:lsdException w:name="Table Web 1" w:semiHidden="1" w:unhideWhenUsed="1"/>
     <w:lsdException w:name="Table Web 2" w:semiHidden="1" w:unhideWhenUsed="1"/>
+    <w:lsdException w:name="Table Web 3" w:semiHidden="1" w:unhideWhenUsed="1"/>
     <w:lsdException w:name="Balloon Text" w:semiHidden="1" w:unhideWhenUsed="1"/>
     <w:lsdException w:name="Table Grid" w:uiPriority="39"/>
+    <w:lsdException w:name="Table Theme" w:semiHidden="1" w:unhideWhenUsed="1"/>
     <w:lsdException w:name="Placeholder Text" w:semiHidden="1"/>
     <w:lsdException w:name="No Spacing" w:uiPriority="1" w:qFormat="1"/>
     <w:lsdException w:name="Light Shading" w:uiPriority="60"/>

</xml_diff>